<commit_message>
typos in the blog posts
</commit_message>
<xml_diff>
--- a/nickswebsite/blogdocs/manytomanysql.docx
+++ b/nickswebsite/blogdocs/manytomanysql.docx
@@ -384,7 +384,13 @@
     <w:p/>
     <w:p>
       <w:r>
-        <w:t>&lt;p&gt; "0 OR 1" evaluates to "true" and no filtering out of that tag occurs. "0 OR 0" evaluates to "false" and those sets tagged as such are filtered out. So while I did break some sort of database design rules by putting these ManyToMany relationships all into one table as true/false, I did uphold the ultimate programming rule of Do Not Repeat (yourself). I avoided 20 x 19 x 18 x 17 … x 2 x 1 control flow statements. &lt;/p&gt;</w:t>
+        <w:t>&lt;p&gt; "0 OR 1" evaluates to "true" and no filtering out of that tag occurs. "0 OR 0" evaluates to "false" and those sets tagged as such are filtered out. So while I did break some sort of database design rules by putting these ManyToMany relationships all into one table as true/false, I did uphold the ult</w:t>
+      </w:r>
+      <w:r>
+        <w:t>imate programming rule of Don't Repeat Yourself</w:t>
+      </w:r>
+      <w:r>
+        <w:t>. I avoided 20 x 19 x 18 x 17 … x 2 x 1 control flow statements. &lt;/p&gt;</w:t>
       </w:r>
     </w:p>
     <w:p/>

</xml_diff>